<commit_message>
add Import Excel Sequence Diagram in Report 4 - Software Design Description.docx
</commit_message>
<xml_diff>
--- a/Reports/Report 4 - Software Design Description.docx
+++ b/Reports/Report 4 - Software Design Description.docx
@@ -15561,52 +15561,37 @@
         <w:spacing w:after="0"/>
         <w:jc w:val="center"/>
       </w:pPr>
+      <w:bookmarkStart w:id="17" w:name="_GoBack"/>
       <w:r>
         <w:rPr>
           <w:noProof/>
         </w:rPr>
-        <w:drawing>
-          <wp:inline distT="0" distB="0" distL="0" distR="0">
-            <wp:extent cx="5580380" cy="3087370"/>
-            <wp:effectExtent l="0" t="0" r="0" b="0"/>
-            <wp:docPr id="6" name="Picture 6"/>
-            <wp:cNvGraphicFramePr>
-              <a:graphicFrameLocks xmlns:a="http://schemas.openxmlformats.org/drawingml/2006/main" noChangeAspect="1"/>
-            </wp:cNvGraphicFramePr>
-            <a:graphic xmlns:a="http://schemas.openxmlformats.org/drawingml/2006/main">
-              <a:graphicData uri="http://schemas.openxmlformats.org/drawingml/2006/picture">
-                <pic:pic xmlns:pic="http://schemas.openxmlformats.org/drawingml/2006/picture">
-                  <pic:nvPicPr>
-                    <pic:cNvPr id="0" name="ImportProduct.jpg"/>
-                    <pic:cNvPicPr/>
-                  </pic:nvPicPr>
-                  <pic:blipFill>
-                    <a:blip r:embed="rId18">
-                      <a:extLst>
-                        <a:ext uri="{28A0092B-C50C-407E-A947-70E740481C1C}">
-                          <a14:useLocalDpi xmlns:a14="http://schemas.microsoft.com/office/drawing/2010/main" val="0"/>
-                        </a:ext>
-                      </a:extLst>
-                    </a:blip>
-                    <a:stretch>
-                      <a:fillRect/>
-                    </a:stretch>
-                  </pic:blipFill>
-                  <pic:spPr>
-                    <a:xfrm>
-                      <a:off x="0" y="0"/>
-                      <a:ext cx="5580380" cy="3087370"/>
-                    </a:xfrm>
-                    <a:prstGeom prst="rect">
-                      <a:avLst/>
-                    </a:prstGeom>
-                  </pic:spPr>
-                </pic:pic>
-              </a:graphicData>
-            </a:graphic>
-          </wp:inline>
-        </w:drawing>
-      </w:r>
+        <w:pict>
+          <v:shapetype id="_x0000_t75" coordsize="21600,21600" o:spt="75" o:preferrelative="t" path="m@4@5l@4@11@9@11@9@5xe" filled="f" stroked="f">
+            <v:stroke joinstyle="miter"/>
+            <v:formulas>
+              <v:f eqn="if lineDrawn pixelLineWidth 0"/>
+              <v:f eqn="sum @0 1 0"/>
+              <v:f eqn="sum 0 0 @1"/>
+              <v:f eqn="prod @2 1 2"/>
+              <v:f eqn="prod @3 21600 pixelWidth"/>
+              <v:f eqn="prod @3 21600 pixelHeight"/>
+              <v:f eqn="sum @0 0 1"/>
+              <v:f eqn="prod @6 1 2"/>
+              <v:f eqn="prod @7 21600 pixelWidth"/>
+              <v:f eqn="sum @8 21600 0"/>
+              <v:f eqn="prod @7 21600 pixelHeight"/>
+              <v:f eqn="sum @10 21600 0"/>
+            </v:formulas>
+            <v:path o:extrusionok="f" gradientshapeok="t" o:connecttype="rect"/>
+            <o:lock v:ext="edit" aspectratio="t"/>
+          </v:shapetype>
+          <v:shape id="_x0000_i1026" type="#_x0000_t75" style="width:439.5pt;height:309pt">
+            <v:imagedata r:id="rId18" o:title="Import Excel"/>
+          </v:shape>
+        </w:pict>
+      </w:r>
+      <w:bookmarkEnd w:id="17"/>
     </w:p>
     <w:p>
       <w:pPr>
@@ -15619,7 +15604,7 @@
           <w:szCs w:val="24"/>
         </w:rPr>
       </w:pPr>
-      <w:bookmarkStart w:id="17" w:name="_Toc369941453"/>
+      <w:bookmarkStart w:id="18" w:name="_Toc369941453"/>
       <w:r>
         <w:rPr>
           <w:rFonts w:asciiTheme="majorHAnsi" w:hAnsiTheme="majorHAnsi"/>
@@ -15702,7 +15687,7 @@
         </w:rPr>
         <w:t xml:space="preserve"> Sequence Diagram</w:t>
       </w:r>
-      <w:bookmarkEnd w:id="17"/>
+      <w:bookmarkEnd w:id="18"/>
     </w:p>
     <w:p>
       <w:pPr>
@@ -15792,7 +15777,7 @@
         <w:pStyle w:val="Caption"/>
         <w:jc w:val="center"/>
       </w:pPr>
-      <w:bookmarkStart w:id="18" w:name="_Toc369941454"/>
+      <w:bookmarkStart w:id="19" w:name="_Toc369941454"/>
       <w:r>
         <w:rPr>
           <w:rFonts w:asciiTheme="majorHAnsi" w:hAnsiTheme="majorHAnsi"/>
@@ -15875,7 +15860,7 @@
         </w:rPr>
         <w:t xml:space="preserve"> Sequence Diagram</w:t>
       </w:r>
-      <w:bookmarkEnd w:id="18"/>
+      <w:bookmarkEnd w:id="19"/>
     </w:p>
     <w:p>
       <w:pPr>
@@ -15949,7 +15934,7 @@
           <w:szCs w:val="24"/>
         </w:rPr>
       </w:pPr>
-      <w:bookmarkStart w:id="19" w:name="_Toc369941455"/>
+      <w:bookmarkStart w:id="20" w:name="_Toc369941455"/>
       <w:r>
         <w:rPr>
           <w:rFonts w:asciiTheme="majorHAnsi" w:hAnsiTheme="majorHAnsi"/>
@@ -16032,7 +16017,7 @@
         </w:rPr>
         <w:t xml:space="preserve"> Sequence Diagram</w:t>
       </w:r>
-      <w:bookmarkEnd w:id="19"/>
+      <w:bookmarkEnd w:id="20"/>
     </w:p>
     <w:p>
       <w:r>
@@ -16112,7 +16097,7 @@
           <w:szCs w:val="24"/>
         </w:rPr>
       </w:pPr>
-      <w:bookmarkStart w:id="20" w:name="_Toc369941456"/>
+      <w:bookmarkStart w:id="21" w:name="_Toc369941456"/>
       <w:r>
         <w:rPr>
           <w:rFonts w:asciiTheme="majorHAnsi" w:hAnsiTheme="majorHAnsi"/>
@@ -16195,7 +16180,7 @@
         </w:rPr>
         <w:t xml:space="preserve"> Sequence Diagram</w:t>
       </w:r>
-      <w:bookmarkEnd w:id="20"/>
+      <w:bookmarkEnd w:id="21"/>
     </w:p>
     <w:p>
       <w:pPr>
@@ -16268,7 +16253,7 @@
           <w:szCs w:val="24"/>
         </w:rPr>
       </w:pPr>
-      <w:bookmarkStart w:id="21" w:name="_Toc369941457"/>
+      <w:bookmarkStart w:id="22" w:name="_Toc369941457"/>
       <w:r>
         <w:rPr>
           <w:rFonts w:asciiTheme="majorHAnsi" w:hAnsiTheme="majorHAnsi"/>
@@ -16351,7 +16336,7 @@
         </w:rPr>
         <w:t xml:space="preserve"> Sequence Diagram</w:t>
       </w:r>
-      <w:bookmarkEnd w:id="21"/>
+      <w:bookmarkEnd w:id="22"/>
     </w:p>
     <w:p>
       <w:pPr>
@@ -16442,7 +16427,7 @@
           <w:szCs w:val="24"/>
         </w:rPr>
       </w:pPr>
-      <w:bookmarkStart w:id="22" w:name="_Toc369941458"/>
+      <w:bookmarkStart w:id="23" w:name="_Toc369941458"/>
       <w:r>
         <w:rPr>
           <w:rFonts w:asciiTheme="majorHAnsi" w:hAnsiTheme="majorHAnsi"/>
@@ -16525,7 +16510,7 @@
         </w:rPr>
         <w:t xml:space="preserve"> Sequence Diagram</w:t>
       </w:r>
-      <w:bookmarkEnd w:id="22"/>
+      <w:bookmarkEnd w:id="23"/>
     </w:p>
     <w:p>
       <w:pPr>
@@ -16593,7 +16578,7 @@
         <w:pStyle w:val="Caption"/>
         <w:jc w:val="center"/>
       </w:pPr>
-      <w:bookmarkStart w:id="23" w:name="_Toc369941459"/>
+      <w:bookmarkStart w:id="24" w:name="_Toc369941459"/>
       <w:r>
         <w:rPr>
           <w:rFonts w:asciiTheme="majorHAnsi" w:hAnsiTheme="majorHAnsi"/>
@@ -16676,7 +16661,7 @@
         </w:rPr>
         <w:t xml:space="preserve"> Sequence Diagram</w:t>
       </w:r>
-      <w:bookmarkEnd w:id="23"/>
+      <w:bookmarkEnd w:id="24"/>
       <w:r>
         <w:br w:type="page"/>
       </w:r>
@@ -16754,7 +16739,7 @@
           <w:szCs w:val="24"/>
         </w:rPr>
       </w:pPr>
-      <w:bookmarkStart w:id="24" w:name="_Toc369941460"/>
+      <w:bookmarkStart w:id="25" w:name="_Toc369941460"/>
       <w:r>
         <w:rPr>
           <w:rFonts w:asciiTheme="majorHAnsi" w:hAnsiTheme="majorHAnsi"/>
@@ -16837,13 +16822,13 @@
         </w:rPr>
         <w:t xml:space="preserve"> Sequence Diagram</w:t>
       </w:r>
-      <w:bookmarkEnd w:id="24"/>
+      <w:bookmarkEnd w:id="25"/>
     </w:p>
     <w:p>
       <w:pPr>
         <w:pStyle w:val="Heading2"/>
       </w:pPr>
-      <w:bookmarkStart w:id="25" w:name="_Toc369941338"/>
+      <w:bookmarkStart w:id="26" w:name="_Toc369941338"/>
       <w:r>
         <w:t>User Interface Design</w:t>
       </w:r>
@@ -16855,7 +16840,7 @@
       <w:r>
         <w:t>Database Design</w:t>
       </w:r>
-      <w:bookmarkEnd w:id="25"/>
+      <w:bookmarkEnd w:id="26"/>
     </w:p>
     <w:p>
       <w:pPr>
@@ -16865,11 +16850,11 @@
       <w:r>
         <w:t xml:space="preserve"> </w:t>
       </w:r>
-      <w:bookmarkStart w:id="26" w:name="_Toc369941339"/>
+      <w:bookmarkStart w:id="27" w:name="_Toc369941339"/>
       <w:r>
         <w:t>Logical Diagram</w:t>
       </w:r>
-      <w:bookmarkEnd w:id="26"/>
+      <w:bookmarkEnd w:id="27"/>
     </w:p>
     <w:p>
       <w:pPr>
@@ -16887,7 +16872,7 @@
           <w:szCs w:val="24"/>
         </w:rPr>
       </w:pPr>
-      <w:bookmarkStart w:id="27" w:name="_Toc369941475"/>
+      <w:bookmarkStart w:id="28" w:name="_Toc369941475"/>
       <w:r>
         <w:rPr>
           <w:rFonts w:asciiTheme="majorHAnsi" w:hAnsiTheme="majorHAnsi"/>
@@ -16952,7 +16937,7 @@
         </w:rPr>
         <w:t>: Logical Diagram</w:t>
       </w:r>
-      <w:bookmarkEnd w:id="27"/>
+      <w:bookmarkEnd w:id="28"/>
     </w:p>
     <w:p/>
     <w:p>
@@ -17010,8 +16995,6 @@
           </wp:inline>
         </w:drawing>
       </w:r>
-      <w:bookmarkStart w:id="28" w:name="_GoBack"/>
-      <w:bookmarkEnd w:id="28"/>
     </w:p>
     <w:p/>
     <w:p>
@@ -28181,29 +28164,10 @@
     <w:p>
       <w:r>
         <w:object w:dxaOrig="12670" w:dyaOrig="16100">
-          <v:shapetype id="_x0000_t75" coordsize="21600,21600" o:spt="75" o:preferrelative="t" path="m@4@5l@4@11@9@11@9@5xe" filled="f" stroked="f">
-            <v:stroke joinstyle="miter"/>
-            <v:formulas>
-              <v:f eqn="if lineDrawn pixelLineWidth 0"/>
-              <v:f eqn="sum @0 1 0"/>
-              <v:f eqn="sum 0 0 @1"/>
-              <v:f eqn="prod @2 1 2"/>
-              <v:f eqn="prod @3 21600 pixelWidth"/>
-              <v:f eqn="prod @3 21600 pixelHeight"/>
-              <v:f eqn="sum @0 0 1"/>
-              <v:f eqn="prod @6 1 2"/>
-              <v:f eqn="prod @7 21600 pixelWidth"/>
-              <v:f eqn="sum @8 21600 0"/>
-              <v:f eqn="prod @7 21600 pixelHeight"/>
-              <v:f eqn="sum @10 21600 0"/>
-            </v:formulas>
-            <v:path o:extrusionok="f" gradientshapeok="t" o:connecttype="rect"/>
-            <o:lock v:ext="edit" aspectratio="t"/>
-          </v:shapetype>
-          <v:shape id="_x0000_i1025" type="#_x0000_t75" style="width:439.2pt;height:558pt" o:ole="">
+          <v:shape id="_x0000_i1025" type="#_x0000_t75" style="width:438.75pt;height:558pt" o:ole="">
             <v:imagedata r:id="rId35" o:title=""/>
           </v:shape>
-          <o:OLEObject Type="Embed" ProgID="Visio.Drawing.11" ShapeID="_x0000_i1025" DrawAspect="Content" ObjectID="_1495480483" r:id="rId36"/>
+          <o:OLEObject Type="Embed" ProgID="Visio.Drawing.11" ShapeID="_x0000_i1025" DrawAspect="Content" ObjectID="_1495488900" r:id="rId36"/>
         </w:object>
       </w:r>
     </w:p>
@@ -28300,7 +28264,7 @@
         <w:rFonts w:asciiTheme="majorHAnsi" w:eastAsiaTheme="majorEastAsia" w:hAnsiTheme="majorHAnsi" w:cstheme="majorBidi"/>
         <w:noProof/>
       </w:rPr>
-      <w:t>20</w:t>
+      <w:t>16</w:t>
     </w:r>
     <w:r>
       <w:rPr>
@@ -28352,7 +28316,7 @@
 
 <file path=word/numbering.xml><?xml version="1.0" encoding="utf-8"?>
 <w:numbering xmlns:wpc="http://schemas.microsoft.com/office/word/2010/wordprocessingCanvas" xmlns:mc="http://schemas.openxmlformats.org/markup-compatibility/2006" xmlns:o="urn:schemas-microsoft-com:office:office" xmlns:r="http://schemas.openxmlformats.org/officeDocument/2006/relationships" xmlns:m="http://schemas.openxmlformats.org/officeDocument/2006/math" xmlns:v="urn:schemas-microsoft-com:vml" xmlns:wp14="http://schemas.microsoft.com/office/word/2010/wordprocessingDrawing" xmlns:wp="http://schemas.openxmlformats.org/drawingml/2006/wordprocessingDrawing" xmlns:w10="urn:schemas-microsoft-com:office:word" xmlns:w="http://schemas.openxmlformats.org/wordprocessingml/2006/main" xmlns:w14="http://schemas.microsoft.com/office/word/2010/wordml" xmlns:w15="http://schemas.microsoft.com/office/word/2012/wordml" xmlns:wpg="http://schemas.microsoft.com/office/word/2010/wordprocessingGroup" xmlns:wpi="http://schemas.microsoft.com/office/word/2010/wordprocessingInk" xmlns:wne="http://schemas.microsoft.com/office/word/2006/wordml" xmlns:wps="http://schemas.microsoft.com/office/word/2010/wordprocessingShape" mc:Ignorable="w14 w15 wp14">
-  <w:abstractNum w:abstractNumId="0">
+  <w:abstractNum w:abstractNumId="0" w15:restartNumberingAfterBreak="0">
     <w:nsid w:val="169452CA"/>
     <w:multiLevelType w:val="hybridMultilevel"/>
     <w:tmpl w:val="523062B2"/>
@@ -28442,7 +28406,7 @@
       </w:pPr>
     </w:lvl>
   </w:abstractNum>
-  <w:abstractNum w:abstractNumId="1">
+  <w:abstractNum w:abstractNumId="1" w15:restartNumberingAfterBreak="0">
     <w:nsid w:val="2145197A"/>
     <w:multiLevelType w:val="hybridMultilevel"/>
     <w:tmpl w:val="2472865E"/>
@@ -28555,7 +28519,7 @@
       </w:rPr>
     </w:lvl>
   </w:abstractNum>
-  <w:abstractNum w:abstractNumId="2">
+  <w:abstractNum w:abstractNumId="2" w15:restartNumberingAfterBreak="0">
     <w:nsid w:val="38067325"/>
     <w:multiLevelType w:val="hybridMultilevel"/>
     <w:tmpl w:val="2A58C0FA"/>
@@ -28668,7 +28632,7 @@
       </w:rPr>
     </w:lvl>
   </w:abstractNum>
-  <w:abstractNum w:abstractNumId="3">
+  <w:abstractNum w:abstractNumId="3" w15:restartNumberingAfterBreak="0">
     <w:nsid w:val="38B42215"/>
     <w:multiLevelType w:val="multilevel"/>
     <w:tmpl w:val="4A4A5B5C"/>
@@ -28755,7 +28719,7 @@
       </w:pPr>
     </w:lvl>
   </w:abstractNum>
-  <w:abstractNum w:abstractNumId="4">
+  <w:abstractNum w:abstractNumId="4" w15:restartNumberingAfterBreak="0">
     <w:nsid w:val="3EA455D5"/>
     <w:multiLevelType w:val="hybridMultilevel"/>
     <w:tmpl w:val="0D641B12"/>
@@ -28868,7 +28832,7 @@
       </w:rPr>
     </w:lvl>
   </w:abstractNum>
-  <w:abstractNum w:abstractNumId="5">
+  <w:abstractNum w:abstractNumId="5" w15:restartNumberingAfterBreak="0">
     <w:nsid w:val="562F0481"/>
     <w:multiLevelType w:val="hybridMultilevel"/>
     <w:tmpl w:val="EA289E96"/>
@@ -28981,7 +28945,7 @@
       </w:rPr>
     </w:lvl>
   </w:abstractNum>
-  <w:abstractNum w:abstractNumId="6">
+  <w:abstractNum w:abstractNumId="6" w15:restartNumberingAfterBreak="0">
     <w:nsid w:val="585B6EE1"/>
     <w:multiLevelType w:val="hybridMultilevel"/>
     <w:tmpl w:val="8070CF44"/>
@@ -29094,7 +29058,7 @@
       </w:rPr>
     </w:lvl>
   </w:abstractNum>
-  <w:abstractNum w:abstractNumId="7">
+  <w:abstractNum w:abstractNumId="7" w15:restartNumberingAfterBreak="0">
     <w:nsid w:val="6A6E51AC"/>
     <w:multiLevelType w:val="hybridMultilevel"/>
     <w:tmpl w:val="7F54485C"/>
@@ -29207,7 +29171,7 @@
       </w:rPr>
     </w:lvl>
   </w:abstractNum>
-  <w:abstractNum w:abstractNumId="8">
+  <w:abstractNum w:abstractNumId="8" w15:restartNumberingAfterBreak="0">
     <w:nsid w:val="72CD7B58"/>
     <w:multiLevelType w:val="multilevel"/>
     <w:tmpl w:val="6EBCA74A"/>
@@ -31141,7 +31105,7 @@
 </file>
 
 <file path=customXml/itemProps1.xml><?xml version="1.0" encoding="utf-8"?>
-<ds:datastoreItem xmlns:ds="http://schemas.openxmlformats.org/officeDocument/2006/customXml" ds:itemID="{0582933C-2C18-40FB-883A-557DCFA88FD8}">
+<ds:datastoreItem xmlns:ds="http://schemas.openxmlformats.org/officeDocument/2006/customXml" ds:itemID="{42AEAA47-E33F-4F3F-A6F7-CB44E5213D2E}">
   <ds:schemaRefs>
     <ds:schemaRef ds:uri="http://schemas.openxmlformats.org/officeDocument/2006/bibliography"/>
   </ds:schemaRefs>
@@ -31149,7 +31113,7 @@
 </file>
 
 <file path=customXml/itemProps2.xml><?xml version="1.0" encoding="utf-8"?>
-<ds:datastoreItem xmlns:ds="http://schemas.openxmlformats.org/officeDocument/2006/customXml" ds:itemID="{20ABEF0D-E542-4382-B4D4-075301772F32}">
+<ds:datastoreItem xmlns:ds="http://schemas.openxmlformats.org/officeDocument/2006/customXml" ds:itemID="{67F88B13-8D02-45A2-BDF1-06A4E52C3BC6}">
   <ds:schemaRefs>
     <ds:schemaRef ds:uri="http://schemas.openxmlformats.org/officeDocument/2006/bibliography"/>
   </ds:schemaRefs>
@@ -31157,7 +31121,7 @@
 </file>
 
 <file path=customXml/itemProps3.xml><?xml version="1.0" encoding="utf-8"?>
-<ds:datastoreItem xmlns:ds="http://schemas.openxmlformats.org/officeDocument/2006/customXml" ds:itemID="{67F88B13-8D02-45A2-BDF1-06A4E52C3BC6}">
+<ds:datastoreItem xmlns:ds="http://schemas.openxmlformats.org/officeDocument/2006/customXml" ds:itemID="{7DF9AB17-697B-4625-AA8A-5DE81C64CDBC}">
   <ds:schemaRefs>
     <ds:schemaRef ds:uri="http://schemas.openxmlformats.org/officeDocument/2006/bibliography"/>
   </ds:schemaRefs>
@@ -31165,7 +31129,7 @@
 </file>
 
 <file path=customXml/itemProps4.xml><?xml version="1.0" encoding="utf-8"?>
-<ds:datastoreItem xmlns:ds="http://schemas.openxmlformats.org/officeDocument/2006/customXml" ds:itemID="{42AEAA47-E33F-4F3F-A6F7-CB44E5213D2E}">
+<ds:datastoreItem xmlns:ds="http://schemas.openxmlformats.org/officeDocument/2006/customXml" ds:itemID="{C5A9CE00-422F-4EAD-876D-C3920FD53B55}">
   <ds:schemaRefs>
     <ds:schemaRef ds:uri="http://schemas.openxmlformats.org/officeDocument/2006/bibliography"/>
   </ds:schemaRefs>
@@ -31173,7 +31137,7 @@
 </file>
 
 <file path=customXml/itemProps5.xml><?xml version="1.0" encoding="utf-8"?>
-<ds:datastoreItem xmlns:ds="http://schemas.openxmlformats.org/officeDocument/2006/customXml" ds:itemID="{16087753-AB8F-4449-98C6-950998F3E740}">
+<ds:datastoreItem xmlns:ds="http://schemas.openxmlformats.org/officeDocument/2006/customXml" ds:itemID="{287CACEF-2270-4090-A498-CDEB4520E02C}">
   <ds:schemaRefs>
     <ds:schemaRef ds:uri="http://schemas.openxmlformats.org/officeDocument/2006/bibliography"/>
   </ds:schemaRefs>

</xml_diff>

<commit_message>
Toan - add seq_train
</commit_message>
<xml_diff>
--- a/Reports/Report 4 - Software Design Description.docx
+++ b/Reports/Report 4 - Software Design Description.docx
@@ -3113,8 +3113,6 @@
         </w:rPr>
         <w:br w:type="page"/>
       </w:r>
-      <w:bookmarkStart w:id="3" w:name="_GoBack"/>
-      <w:bookmarkEnd w:id="3"/>
     </w:p>
     <w:p>
       <w:pPr>
@@ -3128,8 +3126,8 @@
           <w:sz w:val="32"/>
         </w:rPr>
       </w:pPr>
-      <w:bookmarkStart w:id="4" w:name="_Toc367813645"/>
-      <w:bookmarkStart w:id="5" w:name="_Toc423987319"/>
+      <w:bookmarkStart w:id="3" w:name="_Toc367813645"/>
+      <w:bookmarkStart w:id="4" w:name="_Toc423987319"/>
       <w:r>
         <w:rPr>
           <w:sz w:val="32"/>
@@ -3137,8 +3135,8 @@
         <w:lastRenderedPageBreak/>
         <w:t>Definitions, Acronyms, and Abbreviations</w:t>
       </w:r>
+      <w:bookmarkEnd w:id="3"/>
       <w:bookmarkEnd w:id="4"/>
-      <w:bookmarkEnd w:id="5"/>
     </w:p>
     <w:tbl>
       <w:tblPr>
@@ -3236,12 +3234,12 @@
         </w:numPr>
         <w:ind w:left="450" w:hanging="360"/>
       </w:pPr>
-      <w:bookmarkStart w:id="6" w:name="_Toc423987320"/>
+      <w:bookmarkStart w:id="5" w:name="_Toc423987320"/>
       <w:r>
         <w:lastRenderedPageBreak/>
         <w:t>Report No.4 Software Design Description</w:t>
       </w:r>
-      <w:bookmarkEnd w:id="6"/>
+      <w:bookmarkEnd w:id="5"/>
     </w:p>
     <w:p>
       <w:pPr>
@@ -3252,11 +3250,11 @@
         </w:numPr>
         <w:spacing w:after="240"/>
       </w:pPr>
-      <w:bookmarkStart w:id="7" w:name="_Toc423987321"/>
+      <w:bookmarkStart w:id="6" w:name="_Toc423987321"/>
       <w:r>
         <w:t>Design Overview</w:t>
       </w:r>
-      <w:bookmarkEnd w:id="7"/>
+      <w:bookmarkEnd w:id="6"/>
     </w:p>
     <w:p>
       <w:pPr>
@@ -3499,12 +3497,12 @@
         <w:pStyle w:val="Heading2"/>
         <w:spacing w:after="240"/>
       </w:pPr>
-      <w:bookmarkStart w:id="8" w:name="_Toc423987322"/>
+      <w:bookmarkStart w:id="7" w:name="_Toc423987322"/>
       <w:r>
         <w:lastRenderedPageBreak/>
         <w:t>System Architectural Design</w:t>
       </w:r>
-      <w:bookmarkEnd w:id="8"/>
+      <w:bookmarkEnd w:id="7"/>
     </w:p>
     <w:p>
       <w:pPr>
@@ -3576,7 +3574,7 @@
           <w:szCs w:val="24"/>
         </w:rPr>
       </w:pPr>
-      <w:bookmarkStart w:id="9" w:name="_Toc422480854"/>
+      <w:bookmarkStart w:id="8" w:name="_Toc422480854"/>
       <w:r>
         <w:rPr>
           <w:rFonts w:asciiTheme="majorHAnsi" w:hAnsiTheme="majorHAnsi"/>
@@ -3641,7 +3639,7 @@
         </w:rPr>
         <w:t>: MVC Architecture</w:t>
       </w:r>
-      <w:bookmarkEnd w:id="9"/>
+      <w:bookmarkEnd w:id="8"/>
     </w:p>
     <w:p>
       <w:pPr>
@@ -3814,12 +3812,12 @@
       <w:pPr>
         <w:pStyle w:val="Heading2"/>
       </w:pPr>
-      <w:bookmarkStart w:id="10" w:name="_Toc423987323"/>
+      <w:bookmarkStart w:id="9" w:name="_Toc423987323"/>
       <w:r>
         <w:lastRenderedPageBreak/>
         <w:t>Component Diagram</w:t>
       </w:r>
-      <w:bookmarkEnd w:id="10"/>
+      <w:bookmarkEnd w:id="9"/>
     </w:p>
     <w:p/>
     <w:p>
@@ -3886,7 +3884,7 @@
         <w:pStyle w:val="Caption"/>
         <w:jc w:val="center"/>
       </w:pPr>
-      <w:bookmarkStart w:id="11" w:name="_Toc422480855"/>
+      <w:bookmarkStart w:id="10" w:name="_Toc422480855"/>
       <w:r>
         <w:rPr>
           <w:color w:val="000000" w:themeColor="text1"/>
@@ -3944,7 +3942,7 @@
         </w:rPr>
         <w:t>: Component Diagram</w:t>
       </w:r>
-      <w:bookmarkEnd w:id="11"/>
+      <w:bookmarkEnd w:id="10"/>
     </w:p>
     <w:p/>
     <w:p/>
@@ -3958,12 +3956,12 @@
       <w:pPr>
         <w:pStyle w:val="Heading2"/>
       </w:pPr>
-      <w:bookmarkStart w:id="12" w:name="_Toc423987324"/>
+      <w:bookmarkStart w:id="11" w:name="_Toc423987324"/>
       <w:r>
         <w:lastRenderedPageBreak/>
         <w:t>Detailed Description of Components</w:t>
       </w:r>
-      <w:bookmarkEnd w:id="12"/>
+      <w:bookmarkEnd w:id="11"/>
     </w:p>
     <w:p>
       <w:pPr>
@@ -3974,11 +3972,11 @@
       <w:r>
         <w:t xml:space="preserve"> </w:t>
       </w:r>
-      <w:bookmarkStart w:id="13" w:name="_Toc423987325"/>
+      <w:bookmarkStart w:id="12" w:name="_Toc423987325"/>
       <w:r>
         <w:t>Class Diagram</w:t>
       </w:r>
-      <w:bookmarkEnd w:id="13"/>
+      <w:bookmarkEnd w:id="12"/>
     </w:p>
     <w:p>
       <w:pPr>
@@ -4048,7 +4046,7 @@
           <w:szCs w:val="24"/>
         </w:rPr>
       </w:pPr>
-      <w:bookmarkStart w:id="14" w:name="_Toc422480856"/>
+      <w:bookmarkStart w:id="13" w:name="_Toc422480856"/>
       <w:r>
         <w:rPr>
           <w:color w:val="000000" w:themeColor="text1"/>
@@ -4106,7 +4104,7 @@
         </w:rPr>
         <w:t>: Class Diagram</w:t>
       </w:r>
-      <w:bookmarkEnd w:id="14"/>
+      <w:bookmarkEnd w:id="13"/>
     </w:p>
     <w:p>
       <w:pPr>
@@ -4116,11 +4114,11 @@
       <w:r>
         <w:t xml:space="preserve"> </w:t>
       </w:r>
-      <w:bookmarkStart w:id="15" w:name="_Toc423987326"/>
+      <w:bookmarkStart w:id="14" w:name="_Toc423987326"/>
       <w:r>
         <w:t>Class Diagram Explanation</w:t>
       </w:r>
-      <w:bookmarkEnd w:id="15"/>
+      <w:bookmarkEnd w:id="14"/>
     </w:p>
     <w:p>
       <w:pPr>
@@ -14629,12 +14627,12 @@
       <w:pPr>
         <w:pStyle w:val="Heading3"/>
       </w:pPr>
-      <w:bookmarkStart w:id="16" w:name="_Toc423987327"/>
+      <w:bookmarkStart w:id="15" w:name="_Toc423987327"/>
       <w:r>
         <w:lastRenderedPageBreak/>
         <w:t>Sequence Diagram</w:t>
       </w:r>
-      <w:bookmarkEnd w:id="16"/>
+      <w:bookmarkEnd w:id="15"/>
     </w:p>
     <w:p>
       <w:pPr>
@@ -14671,7 +14669,7 @@
           <w:szCs w:val="24"/>
         </w:rPr>
       </w:pPr>
-      <w:bookmarkStart w:id="17" w:name="_Toc422480857"/>
+      <w:bookmarkStart w:id="16" w:name="_Toc422480857"/>
       <w:r>
         <w:rPr>
           <w:rFonts w:ascii="Cambria" w:hAnsi="Cambria"/>
@@ -14736,7 +14734,7 @@
         </w:rPr>
         <w:t>: Force Parse Data Sequence Diagram</w:t>
       </w:r>
-      <w:bookmarkEnd w:id="17"/>
+      <w:bookmarkEnd w:id="16"/>
     </w:p>
     <w:p>
       <w:pPr>
@@ -14827,7 +14825,7 @@
           <w:szCs w:val="24"/>
         </w:rPr>
       </w:pPr>
-      <w:bookmarkStart w:id="18" w:name="_Toc422480858"/>
+      <w:bookmarkStart w:id="17" w:name="_Toc422480858"/>
       <w:r>
         <w:rPr>
           <w:rFonts w:ascii="Cambria" w:hAnsi="Cambria"/>
@@ -14892,7 +14890,7 @@
         </w:rPr>
         <w:t>: Import Excel Sequence Diagram</w:t>
       </w:r>
-      <w:bookmarkEnd w:id="18"/>
+      <w:bookmarkEnd w:id="17"/>
     </w:p>
     <w:p>
       <w:pPr>
@@ -14974,10 +14972,64 @@
         </w:rPr>
         <w:t>Train Machine</w:t>
       </w:r>
-      <w:r>
-        <w:rPr>
-          <w:rFonts w:ascii="Cambria" w:hAnsi="Cambria"/>
-        </w:rPr>
+    </w:p>
+    <w:p>
+      <w:bookmarkStart w:id="18" w:name="_GoBack"/>
+      <w:r>
+        <w:rPr>
+          <w:noProof/>
+        </w:rPr>
+        <w:drawing>
+          <wp:inline distT="0" distB="0" distL="0" distR="0">
+            <wp:extent cx="5576570" cy="3153418"/>
+            <wp:effectExtent l="0" t="0" r="5080" b="8890"/>
+            <wp:docPr id="3" name="Picture 3" descr="D:\FU\09_Summer 2015\CP\Project\LaptopReview\trunk\Users\ToanDH\seq_train.jpg"/>
+            <wp:cNvGraphicFramePr>
+              <a:graphicFrameLocks xmlns:a="http://schemas.openxmlformats.org/drawingml/2006/main" noChangeAspect="1"/>
+            </wp:cNvGraphicFramePr>
+            <a:graphic xmlns:a="http://schemas.openxmlformats.org/drawingml/2006/main">
+              <a:graphicData uri="http://schemas.openxmlformats.org/drawingml/2006/picture">
+                <pic:pic xmlns:pic="http://schemas.openxmlformats.org/drawingml/2006/picture">
+                  <pic:nvPicPr>
+                    <pic:cNvPr id="0" name="Picture 2" descr="D:\FU\09_Summer 2015\CP\Project\LaptopReview\trunk\Users\ToanDH\seq_train.jpg"/>
+                    <pic:cNvPicPr>
+                      <a:picLocks noChangeAspect="1" noChangeArrowheads="1"/>
+                    </pic:cNvPicPr>
+                  </pic:nvPicPr>
+                  <pic:blipFill>
+                    <a:blip r:embed="rId14">
+                      <a:extLst>
+                        <a:ext uri="{28A0092B-C50C-407E-A947-70E740481C1C}">
+                          <a14:useLocalDpi xmlns:a14="http://schemas.microsoft.com/office/drawing/2010/main" val="0"/>
+                        </a:ext>
+                      </a:extLst>
+                    </a:blip>
+                    <a:srcRect/>
+                    <a:stretch>
+                      <a:fillRect/>
+                    </a:stretch>
+                  </pic:blipFill>
+                  <pic:spPr bwMode="auto">
+                    <a:xfrm>
+                      <a:off x="0" y="0"/>
+                      <a:ext cx="5576570" cy="3153418"/>
+                    </a:xfrm>
+                    <a:prstGeom prst="rect">
+                      <a:avLst/>
+                    </a:prstGeom>
+                    <a:noFill/>
+                    <a:ln>
+                      <a:noFill/>
+                    </a:ln>
+                  </pic:spPr>
+                </pic:pic>
+              </a:graphicData>
+            </a:graphic>
+          </wp:inline>
+        </w:drawing>
+      </w:r>
+      <w:bookmarkEnd w:id="18"/>
+      <w:r>
         <w:br w:type="page"/>
       </w:r>
     </w:p>
@@ -15041,7 +15093,7 @@
                     </pic:cNvPicPr>
                   </pic:nvPicPr>
                   <pic:blipFill>
-                    <a:blip r:embed="rId14" cstate="print">
+                    <a:blip r:embed="rId15" cstate="print">
                       <a:extLst>
                         <a:ext uri="{28A0092B-C50C-407E-A947-70E740481C1C}">
                           <a14:useLocalDpi xmlns:a14="http://schemas.microsoft.com/office/drawing/2010/main" val="0"/>
@@ -25518,7 +25570,7 @@
         <w:rFonts w:asciiTheme="majorHAnsi" w:eastAsiaTheme="majorEastAsia" w:hAnsiTheme="majorHAnsi" w:cstheme="majorBidi"/>
         <w:noProof/>
       </w:rPr>
-      <w:t>7</w:t>
+      <w:t>17</w:t>
     </w:r>
     <w:r>
       <w:rPr>
@@ -28671,7 +28723,7 @@
 </file>
 
 <file path=customXml/itemProps1.xml><?xml version="1.0" encoding="utf-8"?>
-<ds:datastoreItem xmlns:ds="http://schemas.openxmlformats.org/officeDocument/2006/customXml" ds:itemID="{E6E92364-0B72-4435-AADB-AB73A89C5497}">
+<ds:datastoreItem xmlns:ds="http://schemas.openxmlformats.org/officeDocument/2006/customXml" ds:itemID="{4342C136-C900-4CE0-87C6-86C1A813383F}">
   <ds:schemaRefs>
     <ds:schemaRef ds:uri="http://schemas.openxmlformats.org/officeDocument/2006/bibliography"/>
   </ds:schemaRefs>

</xml_diff>